<commit_message>
add revised figures to text and suppmat
</commit_message>
<xml_diff>
--- a/drafts/fishres_submission/tabs_figs.docx
+++ b/drafts/fishres_submission/tabs_figs.docx
@@ -7,6 +7,7 @@
         <w:pStyle w:val="Heading1"/>
       </w:pPr>
       <w:bookmarkStart w:id="0" w:name="tables"/>
+      <w:bookmarkStart w:id="1" w:name="_GoBack"/>
       <w:r>
         <w:t>Tables</w:t>
       </w:r>
@@ -18,8 +19,8 @@
           <w:i w:val="0"/>
         </w:rPr>
       </w:pPr>
-      <w:bookmarkStart w:id="1" w:name="tab:species-samples"/>
-      <w:bookmarkEnd w:id="1"/>
+      <w:bookmarkStart w:id="2" w:name="tab:species-samples"/>
+      <w:bookmarkEnd w:id="2"/>
       <w:r>
         <w:rPr>
           <w:i w:val="0"/>
@@ -32,8 +33,6 @@
         </w:rPr>
         <w:t xml:space="preserve"> the nearest 100) for the stock</w:t>
       </w:r>
-      <w:bookmarkStart w:id="2" w:name="_GoBack"/>
-      <w:bookmarkEnd w:id="2"/>
       <w:r>
         <w:rPr>
           <w:i w:val="0"/>
@@ -175,8 +174,13 @@
             <w:pPr>
               <w:pStyle w:val="Compact"/>
             </w:pPr>
-            <w:r>
-              <w:t>arrowtooth flounder</w:t>
+            <w:proofErr w:type="spellStart"/>
+            <w:r>
+              <w:t>arrowtooth</w:t>
+            </w:r>
+            <w:proofErr w:type="spellEnd"/>
+            <w:r>
+              <w:t xml:space="preserve"> flounder</w:t>
             </w:r>
             <w:r>
               <w:t xml:space="preserve"> (flatfish)</w:t>
@@ -197,12 +201,28 @@
                 <w:i/>
               </w:rPr>
             </w:pPr>
+            <w:proofErr w:type="spellStart"/>
             <w:r>
               <w:rPr>
                 <w:i/>
               </w:rPr>
-              <w:t>Atheresthes stomias</w:t>
-            </w:r>
+              <w:t>Atheresthes</w:t>
+            </w:r>
+            <w:proofErr w:type="spellEnd"/>
+            <w:r>
+              <w:rPr>
+                <w:i/>
+              </w:rPr>
+              <w:t xml:space="preserve"> </w:t>
+            </w:r>
+            <w:proofErr w:type="spellStart"/>
+            <w:r>
+              <w:rPr>
+                <w:i/>
+              </w:rPr>
+              <w:t>stomias</w:t>
+            </w:r>
+            <w:proofErr w:type="spellEnd"/>
           </w:p>
         </w:tc>
         <w:tc>
@@ -302,12 +322,28 @@
                 <w:i/>
               </w:rPr>
             </w:pPr>
+            <w:proofErr w:type="spellStart"/>
             <w:r>
               <w:rPr>
                 <w:i/>
               </w:rPr>
-              <w:t>Hippoglossoides elassodon</w:t>
-            </w:r>
+              <w:t>Hippoglossoides</w:t>
+            </w:r>
+            <w:proofErr w:type="spellEnd"/>
+            <w:r>
+              <w:rPr>
+                <w:i/>
+              </w:rPr>
+              <w:t xml:space="preserve"> </w:t>
+            </w:r>
+            <w:proofErr w:type="spellStart"/>
+            <w:r>
+              <w:rPr>
+                <w:i/>
+              </w:rPr>
+              <w:t>elassodon</w:t>
+            </w:r>
+            <w:proofErr w:type="spellEnd"/>
           </w:p>
         </w:tc>
         <w:tc>
@@ -395,12 +431,28 @@
                 <w:i/>
               </w:rPr>
             </w:pPr>
+            <w:proofErr w:type="spellStart"/>
             <w:r>
               <w:rPr>
                 <w:i/>
               </w:rPr>
-              <w:t>Lepidopsetta polyxystra</w:t>
-            </w:r>
+              <w:t>Lepidopsetta</w:t>
+            </w:r>
+            <w:proofErr w:type="spellEnd"/>
+            <w:r>
+              <w:rPr>
+                <w:i/>
+              </w:rPr>
+              <w:t xml:space="preserve"> </w:t>
+            </w:r>
+            <w:proofErr w:type="spellStart"/>
+            <w:r>
+              <w:rPr>
+                <w:i/>
+              </w:rPr>
+              <w:t>polyxystra</w:t>
+            </w:r>
+            <w:proofErr w:type="spellEnd"/>
           </w:p>
         </w:tc>
         <w:tc>
@@ -492,8 +544,16 @@
               <w:rPr>
                 <w:i/>
               </w:rPr>
-              <w:t>Sebastes polyspinis</w:t>
-            </w:r>
+              <w:t xml:space="preserve">Sebastes </w:t>
+            </w:r>
+            <w:proofErr w:type="spellStart"/>
+            <w:r>
+              <w:rPr>
+                <w:i/>
+              </w:rPr>
+              <w:t>polyspinis</w:t>
+            </w:r>
+            <w:proofErr w:type="spellEnd"/>
           </w:p>
         </w:tc>
         <w:tc>
@@ -566,7 +626,15 @@
               <w:t>Pacific cod</w:t>
             </w:r>
             <w:r>
-              <w:t xml:space="preserve"> (gadid)</w:t>
+              <w:t xml:space="preserve"> (</w:t>
+            </w:r>
+            <w:proofErr w:type="spellStart"/>
+            <w:r>
+              <w:t>gadid</w:t>
+            </w:r>
+            <w:proofErr w:type="spellEnd"/>
+            <w:r>
+              <w:t>)</w:t>
             </w:r>
           </w:p>
         </w:tc>
@@ -581,12 +649,28 @@
                 <w:i/>
               </w:rPr>
             </w:pPr>
+            <w:proofErr w:type="spellStart"/>
             <w:r>
               <w:rPr>
                 <w:i/>
               </w:rPr>
-              <w:t>Gadus macrocephalus</w:t>
-            </w:r>
+              <w:t>Gadus</w:t>
+            </w:r>
+            <w:proofErr w:type="spellEnd"/>
+            <w:r>
+              <w:rPr>
+                <w:i/>
+              </w:rPr>
+              <w:t xml:space="preserve"> </w:t>
+            </w:r>
+            <w:proofErr w:type="spellStart"/>
+            <w:r>
+              <w:rPr>
+                <w:i/>
+              </w:rPr>
+              <w:t>macrocephalus</w:t>
+            </w:r>
+            <w:proofErr w:type="spellEnd"/>
           </w:p>
         </w:tc>
         <w:tc>
@@ -678,8 +762,16 @@
               <w:rPr>
                 <w:i/>
               </w:rPr>
-              <w:t>Sebastes alutus</w:t>
-            </w:r>
+              <w:t xml:space="preserve">Sebastes </w:t>
+            </w:r>
+            <w:proofErr w:type="spellStart"/>
+            <w:r>
+              <w:rPr>
+                <w:i/>
+              </w:rPr>
+              <w:t>alutus</w:t>
+            </w:r>
+            <w:proofErr w:type="spellEnd"/>
           </w:p>
         </w:tc>
         <w:tc>
@@ -751,8 +843,21 @@
             <w:r>
               <w:t xml:space="preserve">walleye </w:t>
             </w:r>
-            <w:r>
-              <w:t>pollock (gadid)</w:t>
+            <w:proofErr w:type="spellStart"/>
+            <w:r>
+              <w:t>pollock</w:t>
+            </w:r>
+            <w:proofErr w:type="spellEnd"/>
+            <w:r>
+              <w:t xml:space="preserve"> (</w:t>
+            </w:r>
+            <w:proofErr w:type="spellStart"/>
+            <w:r>
+              <w:t>gadid</w:t>
+            </w:r>
+            <w:proofErr w:type="spellEnd"/>
+            <w:r>
+              <w:t>)</w:t>
             </w:r>
           </w:p>
         </w:tc>
@@ -767,12 +872,28 @@
                 <w:i/>
               </w:rPr>
             </w:pPr>
+            <w:proofErr w:type="spellStart"/>
             <w:r>
               <w:rPr>
                 <w:i/>
               </w:rPr>
-              <w:t>Gadus chalcogrammus</w:t>
-            </w:r>
+              <w:t>Gadus</w:t>
+            </w:r>
+            <w:proofErr w:type="spellEnd"/>
+            <w:r>
+              <w:rPr>
+                <w:i/>
+              </w:rPr>
+              <w:t xml:space="preserve"> </w:t>
+            </w:r>
+            <w:proofErr w:type="spellStart"/>
+            <w:r>
+              <w:rPr>
+                <w:i/>
+              </w:rPr>
+              <w:t>chalcogrammus</w:t>
+            </w:r>
+            <w:proofErr w:type="spellEnd"/>
           </w:p>
         </w:tc>
         <w:tc>
@@ -866,12 +987,28 @@
                 <w:i/>
               </w:rPr>
             </w:pPr>
+            <w:proofErr w:type="spellStart"/>
             <w:r>
               <w:rPr>
                 <w:i/>
               </w:rPr>
-              <w:t>Limanda aspera</w:t>
-            </w:r>
+              <w:t>Limanda</w:t>
+            </w:r>
+            <w:proofErr w:type="spellEnd"/>
+            <w:r>
+              <w:rPr>
+                <w:i/>
+              </w:rPr>
+              <w:t xml:space="preserve"> </w:t>
+            </w:r>
+            <w:proofErr w:type="spellStart"/>
+            <w:r>
+              <w:rPr>
+                <w:i/>
+              </w:rPr>
+              <w:t>aspera</w:t>
+            </w:r>
+            <w:proofErr w:type="spellEnd"/>
           </w:p>
         </w:tc>
         <w:tc>
@@ -944,7 +1081,668 @@
         </w:tc>
       </w:tr>
     </w:tbl>
+    <w:p/>
     <w:p>
+      <w:pPr>
+        <w:spacing w:before="0" w:after="160" w:line="259" w:lineRule="auto"/>
+      </w:pPr>
+      <w:r>
+        <w:br w:type="page"/>
+      </w:r>
+    </w:p>
+    <w:p>
+      <w:r>
+        <w:lastRenderedPageBreak/>
+        <w:t>Table 2. Description and notation for Bootstrap-simulation evaluations.</w:t>
+      </w:r>
+    </w:p>
+    <w:tbl>
+      <w:tblPr>
+        <w:tblW w:w="10286" w:type="dxa"/>
+        <w:tblCellMar>
+          <w:left w:w="0" w:type="dxa"/>
+          <w:right w:w="0" w:type="dxa"/>
+        </w:tblCellMar>
+        <w:tblLook w:val="04A0" w:firstRow="1" w:lastRow="0" w:firstColumn="1" w:lastColumn="0" w:noHBand="0" w:noVBand="1"/>
+      </w:tblPr>
+      <w:tblGrid>
+        <w:gridCol w:w="2970"/>
+        <w:gridCol w:w="7316"/>
+      </w:tblGrid>
+      <w:tr>
+        <w:trPr>
+          <w:trHeight w:val="313"/>
+        </w:trPr>
+        <w:tc>
+          <w:tcPr>
+            <w:tcW w:w="10286" w:type="dxa"/>
+            <w:gridSpan w:val="2"/>
+            <w:tcBorders>
+              <w:left w:val="nil"/>
+              <w:bottom w:val="single" w:sz="4" w:space="0" w:color="auto"/>
+              <w:right w:val="nil"/>
+            </w:tcBorders>
+            <w:shd w:val="clear" w:color="auto" w:fill="auto"/>
+            <w:noWrap/>
+            <w:tcMar>
+              <w:top w:w="15" w:type="dxa"/>
+              <w:left w:w="15" w:type="dxa"/>
+              <w:bottom w:w="0" w:type="dxa"/>
+              <w:right w:w="15" w:type="dxa"/>
+            </w:tcMar>
+            <w:vAlign w:val="bottom"/>
+            <w:hideMark/>
+          </w:tcPr>
+          <w:p>
+            <w:pPr>
+              <w:spacing w:before="0" w:line="240" w:lineRule="auto"/>
+              <w:jc w:val="center"/>
+              <w:rPr>
+                <w:bCs w:val="0"/>
+                <w:color w:val="000000"/>
+              </w:rPr>
+            </w:pPr>
+            <w:r>
+              <w:rPr>
+                <w:color w:val="000000"/>
+              </w:rPr>
+              <w:t>Uncertainty scenarios</w:t>
+            </w:r>
+          </w:p>
+        </w:tc>
+      </w:tr>
+      <w:tr>
+        <w:trPr>
+          <w:trHeight w:val="626"/>
+        </w:trPr>
+        <w:tc>
+          <w:tcPr>
+            <w:tcW w:w="2970" w:type="dxa"/>
+            <w:tcBorders>
+              <w:top w:val="nil"/>
+              <w:left w:val="nil"/>
+              <w:bottom w:val="nil"/>
+              <w:right w:val="nil"/>
+            </w:tcBorders>
+            <w:shd w:val="clear" w:color="auto" w:fill="auto"/>
+            <w:noWrap/>
+            <w:tcMar>
+              <w:top w:w="15" w:type="dxa"/>
+              <w:left w:w="15" w:type="dxa"/>
+              <w:bottom w:w="0" w:type="dxa"/>
+              <w:right w:w="15" w:type="dxa"/>
+            </w:tcMar>
+            <w:vAlign w:val="center"/>
+            <w:hideMark/>
+          </w:tcPr>
+          <w:p>
+            <w:pPr>
+              <w:rPr>
+                <w:color w:val="000000"/>
+              </w:rPr>
+            </w:pPr>
+            <w:r>
+              <w:rPr>
+                <w:color w:val="000000"/>
+              </w:rPr>
+              <w:t>Base</w:t>
+            </w:r>
+          </w:p>
+        </w:tc>
+        <w:tc>
+          <w:tcPr>
+            <w:tcW w:w="7316" w:type="dxa"/>
+            <w:tcBorders>
+              <w:top w:val="nil"/>
+              <w:left w:val="nil"/>
+              <w:bottom w:val="nil"/>
+              <w:right w:val="nil"/>
+            </w:tcBorders>
+            <w:shd w:val="clear" w:color="auto" w:fill="auto"/>
+            <w:tcMar>
+              <w:top w:w="15" w:type="dxa"/>
+              <w:left w:w="15" w:type="dxa"/>
+              <w:bottom w:w="0" w:type="dxa"/>
+              <w:right w:w="15" w:type="dxa"/>
+            </w:tcMar>
+            <w:vAlign w:val="bottom"/>
+            <w:hideMark/>
+          </w:tcPr>
+          <w:p>
+            <w:pPr>
+              <w:rPr>
+                <w:color w:val="000000"/>
+              </w:rPr>
+            </w:pPr>
+            <w:r>
+              <w:rPr>
+                <w:color w:val="000000"/>
+              </w:rPr>
+              <w:t>Standard bootstrap-simulation (</w:t>
+            </w:r>
+            <w:r>
+              <w:rPr>
+                <w:color w:val="000000"/>
+              </w:rPr>
+              <w:t>omitting</w:t>
+            </w:r>
+            <w:r>
+              <w:rPr>
+                <w:color w:val="000000"/>
+              </w:rPr>
+              <w:t xml:space="preserve"> steps 5 and 6 that include ageing error and growth variability in the Bootstrap-Simulation framework)</w:t>
+            </w:r>
+          </w:p>
+        </w:tc>
+      </w:tr>
+      <w:tr>
+        <w:trPr>
+          <w:trHeight w:val="313"/>
+        </w:trPr>
+        <w:tc>
+          <w:tcPr>
+            <w:tcW w:w="2970" w:type="dxa"/>
+            <w:tcBorders>
+              <w:top w:val="nil"/>
+              <w:left w:val="nil"/>
+              <w:bottom w:val="nil"/>
+              <w:right w:val="nil"/>
+            </w:tcBorders>
+            <w:shd w:val="clear" w:color="auto" w:fill="auto"/>
+            <w:noWrap/>
+            <w:tcMar>
+              <w:top w:w="15" w:type="dxa"/>
+              <w:left w:w="15" w:type="dxa"/>
+              <w:bottom w:w="0" w:type="dxa"/>
+              <w:right w:w="15" w:type="dxa"/>
+            </w:tcMar>
+            <w:vAlign w:val="center"/>
+            <w:hideMark/>
+          </w:tcPr>
+          <w:p>
+            <w:pPr>
+              <w:rPr>
+                <w:color w:val="000000"/>
+              </w:rPr>
+            </w:pPr>
+            <w:r>
+              <w:rPr>
+                <w:color w:val="000000"/>
+              </w:rPr>
+              <w:t>AE</w:t>
+            </w:r>
+          </w:p>
+        </w:tc>
+        <w:tc>
+          <w:tcPr>
+            <w:tcW w:w="7316" w:type="dxa"/>
+            <w:tcBorders>
+              <w:top w:val="nil"/>
+              <w:left w:val="nil"/>
+              <w:bottom w:val="nil"/>
+              <w:right w:val="nil"/>
+            </w:tcBorders>
+            <w:shd w:val="clear" w:color="auto" w:fill="auto"/>
+            <w:tcMar>
+              <w:top w:w="15" w:type="dxa"/>
+              <w:left w:w="15" w:type="dxa"/>
+              <w:bottom w:w="0" w:type="dxa"/>
+              <w:right w:w="15" w:type="dxa"/>
+            </w:tcMar>
+            <w:vAlign w:val="bottom"/>
+            <w:hideMark/>
+          </w:tcPr>
+          <w:p>
+            <w:pPr>
+              <w:rPr>
+                <w:color w:val="000000"/>
+              </w:rPr>
+            </w:pPr>
+            <w:r>
+              <w:rPr>
+                <w:color w:val="000000"/>
+              </w:rPr>
+              <w:t>Bootstrap-simulation including ageing error only</w:t>
+            </w:r>
+          </w:p>
+        </w:tc>
+      </w:tr>
+      <w:tr>
+        <w:trPr>
+          <w:trHeight w:val="313"/>
+        </w:trPr>
+        <w:tc>
+          <w:tcPr>
+            <w:tcW w:w="2970" w:type="dxa"/>
+            <w:tcBorders>
+              <w:top w:val="nil"/>
+              <w:left w:val="nil"/>
+              <w:bottom w:val="nil"/>
+              <w:right w:val="nil"/>
+            </w:tcBorders>
+            <w:shd w:val="clear" w:color="auto" w:fill="auto"/>
+            <w:noWrap/>
+            <w:tcMar>
+              <w:top w:w="15" w:type="dxa"/>
+              <w:left w:w="15" w:type="dxa"/>
+              <w:bottom w:w="0" w:type="dxa"/>
+              <w:right w:w="15" w:type="dxa"/>
+            </w:tcMar>
+            <w:vAlign w:val="center"/>
+            <w:hideMark/>
+          </w:tcPr>
+          <w:p>
+            <w:pPr>
+              <w:rPr>
+                <w:color w:val="000000"/>
+              </w:rPr>
+            </w:pPr>
+            <w:r>
+              <w:rPr>
+                <w:color w:val="000000"/>
+              </w:rPr>
+              <w:t>GV</w:t>
+            </w:r>
+          </w:p>
+        </w:tc>
+        <w:tc>
+          <w:tcPr>
+            <w:tcW w:w="7316" w:type="dxa"/>
+            <w:tcBorders>
+              <w:top w:val="nil"/>
+              <w:left w:val="nil"/>
+              <w:bottom w:val="nil"/>
+              <w:right w:val="nil"/>
+            </w:tcBorders>
+            <w:shd w:val="clear" w:color="auto" w:fill="auto"/>
+            <w:tcMar>
+              <w:top w:w="15" w:type="dxa"/>
+              <w:left w:w="15" w:type="dxa"/>
+              <w:bottom w:w="0" w:type="dxa"/>
+              <w:right w:w="15" w:type="dxa"/>
+            </w:tcMar>
+            <w:vAlign w:val="bottom"/>
+            <w:hideMark/>
+          </w:tcPr>
+          <w:p>
+            <w:pPr>
+              <w:rPr>
+                <w:color w:val="000000"/>
+              </w:rPr>
+            </w:pPr>
+            <w:r>
+              <w:rPr>
+                <w:color w:val="000000"/>
+              </w:rPr>
+              <w:t>Bootstrap-simulation including growth variab</w:t>
+            </w:r>
+            <w:r>
+              <w:rPr>
+                <w:color w:val="000000"/>
+              </w:rPr>
+              <w:t>ili</w:t>
+            </w:r>
+            <w:r>
+              <w:rPr>
+                <w:color w:val="000000"/>
+              </w:rPr>
+              <w:t>ty only</w:t>
+            </w:r>
+          </w:p>
+        </w:tc>
+      </w:tr>
+      <w:tr>
+        <w:trPr>
+          <w:trHeight w:val="313"/>
+        </w:trPr>
+        <w:tc>
+          <w:tcPr>
+            <w:tcW w:w="2970" w:type="dxa"/>
+            <w:tcBorders>
+              <w:top w:val="nil"/>
+              <w:left w:val="nil"/>
+              <w:bottom w:val="single" w:sz="4" w:space="0" w:color="auto"/>
+              <w:right w:val="nil"/>
+            </w:tcBorders>
+            <w:shd w:val="clear" w:color="auto" w:fill="auto"/>
+            <w:noWrap/>
+            <w:tcMar>
+              <w:top w:w="15" w:type="dxa"/>
+              <w:left w:w="15" w:type="dxa"/>
+              <w:bottom w:w="0" w:type="dxa"/>
+              <w:right w:w="15" w:type="dxa"/>
+            </w:tcMar>
+            <w:vAlign w:val="center"/>
+            <w:hideMark/>
+          </w:tcPr>
+          <w:p>
+            <w:pPr>
+              <w:rPr>
+                <w:color w:val="000000"/>
+              </w:rPr>
+            </w:pPr>
+            <w:r>
+              <w:rPr>
+                <w:color w:val="000000"/>
+              </w:rPr>
+              <w:t>AE &amp; GV</w:t>
+            </w:r>
+          </w:p>
+        </w:tc>
+        <w:tc>
+          <w:tcPr>
+            <w:tcW w:w="7316" w:type="dxa"/>
+            <w:tcBorders>
+              <w:top w:val="nil"/>
+              <w:left w:val="nil"/>
+              <w:bottom w:val="single" w:sz="4" w:space="0" w:color="auto"/>
+              <w:right w:val="nil"/>
+            </w:tcBorders>
+            <w:shd w:val="clear" w:color="auto" w:fill="auto"/>
+            <w:tcMar>
+              <w:top w:w="15" w:type="dxa"/>
+              <w:left w:w="15" w:type="dxa"/>
+              <w:bottom w:w="0" w:type="dxa"/>
+              <w:right w:w="15" w:type="dxa"/>
+            </w:tcMar>
+            <w:vAlign w:val="bottom"/>
+            <w:hideMark/>
+          </w:tcPr>
+          <w:p>
+            <w:pPr>
+              <w:rPr>
+                <w:color w:val="000000"/>
+              </w:rPr>
+            </w:pPr>
+            <w:r>
+              <w:rPr>
+                <w:color w:val="000000"/>
+              </w:rPr>
+              <w:t>Bootstrap-simulation including both ageing error and growth variability</w:t>
+            </w:r>
+          </w:p>
+        </w:tc>
+      </w:tr>
+      <w:tr>
+        <w:trPr>
+          <w:trHeight w:val="313"/>
+        </w:trPr>
+        <w:tc>
+          <w:tcPr>
+            <w:tcW w:w="0" w:type="auto"/>
+            <w:gridSpan w:val="2"/>
+            <w:tcBorders>
+              <w:top w:val="nil"/>
+              <w:left w:val="nil"/>
+              <w:bottom w:val="single" w:sz="4" w:space="0" w:color="auto"/>
+              <w:right w:val="nil"/>
+            </w:tcBorders>
+            <w:shd w:val="clear" w:color="auto" w:fill="auto"/>
+            <w:noWrap/>
+            <w:tcMar>
+              <w:top w:w="15" w:type="dxa"/>
+              <w:left w:w="15" w:type="dxa"/>
+              <w:bottom w:w="0" w:type="dxa"/>
+              <w:right w:w="15" w:type="dxa"/>
+            </w:tcMar>
+            <w:vAlign w:val="center"/>
+            <w:hideMark/>
+          </w:tcPr>
+          <w:p>
+            <w:pPr>
+              <w:jc w:val="center"/>
+              <w:rPr>
+                <w:color w:val="000000"/>
+              </w:rPr>
+            </w:pPr>
+            <w:r>
+              <w:rPr>
+                <w:color w:val="000000"/>
+              </w:rPr>
+              <w:t>Treatments</w:t>
+            </w:r>
+          </w:p>
+        </w:tc>
+      </w:tr>
+      <w:tr>
+        <w:trPr>
+          <w:trHeight w:val="626"/>
+        </w:trPr>
+        <w:tc>
+          <w:tcPr>
+            <w:tcW w:w="2970" w:type="dxa"/>
+            <w:tcBorders>
+              <w:top w:val="nil"/>
+              <w:left w:val="nil"/>
+              <w:bottom w:val="nil"/>
+              <w:right w:val="nil"/>
+            </w:tcBorders>
+            <w:shd w:val="clear" w:color="auto" w:fill="auto"/>
+            <w:noWrap/>
+            <w:tcMar>
+              <w:top w:w="15" w:type="dxa"/>
+              <w:left w:w="15" w:type="dxa"/>
+              <w:bottom w:w="0" w:type="dxa"/>
+              <w:right w:w="15" w:type="dxa"/>
+            </w:tcMar>
+            <w:vAlign w:val="center"/>
+            <w:hideMark/>
+          </w:tcPr>
+          <w:p>
+            <w:pPr>
+              <w:rPr>
+                <w:color w:val="000000"/>
+              </w:rPr>
+            </w:pPr>
+            <w:r>
+              <w:rPr>
+                <w:color w:val="000000"/>
+              </w:rPr>
+              <w:t>Growth varia</w:t>
+            </w:r>
+            <w:r>
+              <w:rPr>
+                <w:color w:val="000000"/>
+              </w:rPr>
+              <w:t>b</w:t>
+            </w:r>
+            <w:r>
+              <w:rPr>
+                <w:color w:val="000000"/>
+              </w:rPr>
+              <w:t>i</w:t>
+            </w:r>
+            <w:r>
+              <w:rPr>
+                <w:color w:val="000000"/>
+              </w:rPr>
+              <w:t>lity treatment</w:t>
+            </w:r>
+          </w:p>
+        </w:tc>
+        <w:tc>
+          <w:tcPr>
+            <w:tcW w:w="7316" w:type="dxa"/>
+            <w:tcBorders>
+              <w:top w:val="nil"/>
+              <w:left w:val="nil"/>
+              <w:bottom w:val="nil"/>
+              <w:right w:val="nil"/>
+            </w:tcBorders>
+            <w:shd w:val="clear" w:color="auto" w:fill="auto"/>
+            <w:tcMar>
+              <w:top w:w="15" w:type="dxa"/>
+              <w:left w:w="15" w:type="dxa"/>
+              <w:bottom w:w="0" w:type="dxa"/>
+              <w:right w:w="15" w:type="dxa"/>
+            </w:tcMar>
+            <w:vAlign w:val="bottom"/>
+            <w:hideMark/>
+          </w:tcPr>
+          <w:p>
+            <w:pPr>
+              <w:rPr>
+                <w:color w:val="000000"/>
+              </w:rPr>
+            </w:pPr>
+            <w:r>
+              <w:rPr>
+                <w:color w:val="000000"/>
+              </w:rPr>
+              <w:t>Resample lengths for a given age after pooling age-length data across survey years ('Pooled') or using annual age-length data ('Annual')</w:t>
+            </w:r>
+          </w:p>
+        </w:tc>
+      </w:tr>
+      <w:tr>
+        <w:trPr>
+          <w:trHeight w:val="313"/>
+        </w:trPr>
+        <w:tc>
+          <w:tcPr>
+            <w:tcW w:w="2970" w:type="dxa"/>
+            <w:tcBorders>
+              <w:top w:val="nil"/>
+              <w:left w:val="nil"/>
+              <w:bottom w:val="nil"/>
+              <w:right w:val="nil"/>
+            </w:tcBorders>
+            <w:shd w:val="clear" w:color="auto" w:fill="auto"/>
+            <w:noWrap/>
+            <w:tcMar>
+              <w:top w:w="15" w:type="dxa"/>
+              <w:left w:w="15" w:type="dxa"/>
+              <w:bottom w:w="0" w:type="dxa"/>
+              <w:right w:w="15" w:type="dxa"/>
+            </w:tcMar>
+            <w:vAlign w:val="center"/>
+            <w:hideMark/>
+          </w:tcPr>
+          <w:p>
+            <w:pPr>
+              <w:rPr>
+                <w:color w:val="000000"/>
+              </w:rPr>
+            </w:pPr>
+            <w:r>
+              <w:rPr>
+                <w:color w:val="000000"/>
+              </w:rPr>
+              <w:t>Length bin treatment</w:t>
+            </w:r>
+          </w:p>
+        </w:tc>
+        <w:tc>
+          <w:tcPr>
+            <w:tcW w:w="7316" w:type="dxa"/>
+            <w:tcBorders>
+              <w:top w:val="nil"/>
+              <w:left w:val="nil"/>
+              <w:bottom w:val="nil"/>
+              <w:right w:val="nil"/>
+            </w:tcBorders>
+            <w:shd w:val="clear" w:color="auto" w:fill="auto"/>
+            <w:tcMar>
+              <w:top w:w="15" w:type="dxa"/>
+              <w:left w:w="15" w:type="dxa"/>
+              <w:bottom w:w="0" w:type="dxa"/>
+              <w:right w:w="15" w:type="dxa"/>
+            </w:tcMar>
+            <w:vAlign w:val="bottom"/>
+            <w:hideMark/>
+          </w:tcPr>
+          <w:p>
+            <w:pPr>
+              <w:rPr>
+                <w:color w:val="000000"/>
+              </w:rPr>
+            </w:pPr>
+            <w:r>
+              <w:rPr>
+                <w:color w:val="000000"/>
+              </w:rPr>
+              <w:t>Implement 1 cm, 2 cm, and 5 cm length bins in the length data</w:t>
+            </w:r>
+          </w:p>
+        </w:tc>
+      </w:tr>
+      <w:tr>
+        <w:trPr>
+          <w:trHeight w:val="626"/>
+        </w:trPr>
+        <w:tc>
+          <w:tcPr>
+            <w:tcW w:w="2970" w:type="dxa"/>
+            <w:tcBorders>
+              <w:top w:val="nil"/>
+              <w:left w:val="nil"/>
+              <w:bottom w:val="single" w:sz="4" w:space="0" w:color="auto"/>
+              <w:right w:val="nil"/>
+            </w:tcBorders>
+            <w:shd w:val="clear" w:color="auto" w:fill="auto"/>
+            <w:noWrap/>
+            <w:tcMar>
+              <w:top w:w="15" w:type="dxa"/>
+              <w:left w:w="15" w:type="dxa"/>
+              <w:bottom w:w="0" w:type="dxa"/>
+              <w:right w:w="15" w:type="dxa"/>
+            </w:tcMar>
+            <w:vAlign w:val="center"/>
+            <w:hideMark/>
+          </w:tcPr>
+          <w:p>
+            <w:pPr>
+              <w:rPr>
+                <w:color w:val="000000"/>
+              </w:rPr>
+            </w:pPr>
+            <w:r>
+              <w:rPr>
+                <w:color w:val="000000"/>
+              </w:rPr>
+              <w:t>Aggregation treatment</w:t>
+            </w:r>
+          </w:p>
+        </w:tc>
+        <w:tc>
+          <w:tcPr>
+            <w:tcW w:w="7316" w:type="dxa"/>
+            <w:tcBorders>
+              <w:top w:val="nil"/>
+              <w:left w:val="nil"/>
+              <w:bottom w:val="single" w:sz="4" w:space="0" w:color="auto"/>
+              <w:right w:val="nil"/>
+            </w:tcBorders>
+            <w:shd w:val="clear" w:color="auto" w:fill="auto"/>
+            <w:tcMar>
+              <w:top w:w="15" w:type="dxa"/>
+              <w:left w:w="15" w:type="dxa"/>
+              <w:bottom w:w="0" w:type="dxa"/>
+              <w:right w:w="15" w:type="dxa"/>
+            </w:tcMar>
+            <w:vAlign w:val="bottom"/>
+            <w:hideMark/>
+          </w:tcPr>
+          <w:p>
+            <w:pPr>
+              <w:rPr>
+                <w:color w:val="000000"/>
+              </w:rPr>
+            </w:pPr>
+            <w:r>
+              <w:rPr>
+                <w:color w:val="000000"/>
+              </w:rPr>
+              <w:t>Aggregate length and age data before  ('Pre-expansion') or after ('Post-expansion') length and age expansion</w:t>
+            </w:r>
+          </w:p>
+        </w:tc>
+      </w:tr>
+    </w:tbl>
+    <w:p>
+      <w:r>
+        <w:t xml:space="preserve"> </w:t>
+      </w:r>
       <w:r>
         <w:br w:type="page"/>
       </w:r>
@@ -981,7 +1779,7 @@
                     </pic:cNvPicPr>
                   </pic:nvPicPr>
                   <pic:blipFill>
-                    <a:blip r:embed="rId4"/>
+                    <a:blip r:embed="rId6"/>
                     <a:stretch>
                       <a:fillRect/>
                     </a:stretch>
@@ -1025,22 +1823,31 @@
         </w:rPr>
         <w:lastRenderedPageBreak/>
         <w:drawing>
-          <wp:inline distT="0" distB="0" distL="0" distR="0" wp14:anchorId="6088B3C6" wp14:editId="7765917C">
-            <wp:extent cx="5943600" cy="7315200"/>
-            <wp:effectExtent l="0" t="0" r="0" b="0"/>
-            <wp:docPr id="101" name="Picture" descr="Figure 2: Boxplot of annual age composition input sample size for the stocks and regions evaluated across uncertainty scenarios. ‘Base’ refers to the case that includes no additional sources of uncertainty, ‘AE’ is the case when ageing error is included, ‘GV’ is the case when growth variability is included, and ‘AE &amp; GV’ is the case when both ageing error and growth variability is included."/>
-            <wp:cNvGraphicFramePr/>
+          <wp:inline distT="0" distB="0" distL="0" distR="0" wp14:anchorId="24D7C68D" wp14:editId="6E6AE78E">
+            <wp:extent cx="5943600" cy="4567608"/>
+            <wp:effectExtent l="0" t="0" r="0" b="4445"/>
+            <wp:docPr id="1" name="Picture 1" descr="C:\AA - PH Stuff\Pubs\iss_error\figs\sex_iss.png"/>
+            <wp:cNvGraphicFramePr>
+              <a:graphicFrameLocks xmlns:a="http://schemas.openxmlformats.org/drawingml/2006/main" noChangeAspect="1"/>
+            </wp:cNvGraphicFramePr>
             <a:graphic xmlns:a="http://schemas.openxmlformats.org/drawingml/2006/main">
               <a:graphicData uri="http://schemas.openxmlformats.org/drawingml/2006/picture">
                 <pic:pic xmlns:pic="http://schemas.openxmlformats.org/drawingml/2006/picture">
                   <pic:nvPicPr>
-                    <pic:cNvPr id="102" name="Picture" descr="../figs/alt_iss.png"/>
+                    <pic:cNvPr id="0" name="Picture 1" descr="C:\AA - PH Stuff\Pubs\iss_error\figs\sex_iss.png"/>
                     <pic:cNvPicPr>
                       <a:picLocks noChangeAspect="1" noChangeArrowheads="1"/>
                     </pic:cNvPicPr>
                   </pic:nvPicPr>
                   <pic:blipFill>
-                    <a:blip r:embed="rId5"/>
+                    <a:blip r:embed="rId7">
+                      <a:extLst>
+                        <a:ext uri="{28A0092B-C50C-407E-A947-70E740481C1C}">
+                          <a14:useLocalDpi xmlns:a14="http://schemas.microsoft.com/office/drawing/2010/main" val="0"/>
+                        </a:ext>
+                      </a:extLst>
+                    </a:blip>
+                    <a:srcRect/>
                     <a:stretch>
                       <a:fillRect/>
                     </a:stretch>
@@ -1048,16 +1855,14 @@
                   <pic:spPr bwMode="auto">
                     <a:xfrm>
                       <a:off x="0" y="0"/>
-                      <a:ext cx="5943600" cy="7315200"/>
+                      <a:ext cx="5943600" cy="4567608"/>
                     </a:xfrm>
                     <a:prstGeom prst="rect">
                       <a:avLst/>
                     </a:prstGeom>
                     <a:noFill/>
-                    <a:ln w="9525">
+                    <a:ln>
                       <a:noFill/>
-                      <a:headEnd/>
-                      <a:tailEnd/>
                     </a:ln>
                   </pic:spPr>
                 </pic:pic>
@@ -1073,9 +1878,27 @@
       </w:pPr>
       <w:bookmarkStart w:id="5" w:name="fig:iss-plot"/>
       <w:bookmarkEnd w:id="5"/>
+      <w:r>
+        <w:t>Figure 2: Boxplot of annual age composition input sample size</w:t>
+      </w:r>
+      <w:r>
+        <w:t xml:space="preserve"> (top row) and relative age composition input sample size (bottom row) aggregated by species type</w:t>
+      </w:r>
+      <w:r>
+        <w:t xml:space="preserve"> </w:t>
+      </w:r>
+      <w:r>
+        <w:t>across uncertainty scenarios</w:t>
+      </w:r>
+      <w:r>
+        <w:t xml:space="preserve"> within each sex category (for 1 cm length bins and pooled growth data)</w:t>
+      </w:r>
+      <w:r>
+        <w:t xml:space="preserve">. </w:t>
+      </w:r>
       <w:commentRangeStart w:id="6"/>
       <w:r>
-        <w:t>Figure</w:t>
+        <w:t xml:space="preserve">‘Base’ refers to the case that includes no additional sources of uncertainty, ‘AE’ is the case when ageing error is included, ‘GV’ is the case when growth variability is included, and ‘AE &amp; GV’ is the case when both ageing error and growth variability is included. </w:t>
       </w:r>
       <w:commentRangeEnd w:id="6"/>
       <w:r>
@@ -1086,29 +1909,16 @@
         <w:commentReference w:id="6"/>
       </w:r>
       <w:r>
-        <w:t xml:space="preserve"> 2: Boxplot of annual age composition input sample size for the stocks and regions evaluated across uncertainty scenarios. ‘Base’ refers to the case that includes no additional sources of uncertainty, ‘AE’ is the case when ageing error is included, ‘GV’ is the case when </w:t>
-      </w:r>
-      <w:r>
-        <w:lastRenderedPageBreak/>
-        <w:t>growth variability is included, and ‘AE &amp; GV’ is the case when both ageing error and growth variability is included. The boxplots shows the median, 1</w:t>
-      </w:r>
-      <w:r>
-        <w:rPr>
-          <w:vertAlign w:val="superscript"/>
-        </w:rPr>
-        <w:t>st</w:t>
-      </w:r>
-      <w:r>
-        <w:t xml:space="preserve"> and 3</w:t>
-      </w:r>
-      <w:r>
-        <w:rPr>
-          <w:vertAlign w:val="superscript"/>
-        </w:rPr>
-        <w:t>rd</w:t>
-      </w:r>
-      <w:r>
-        <w:t xml:space="preserve"> quartiles, and 1.5 times the inter-quartile range.</w:t>
+        <w:t>The boxplots shows the median (solid line), 25% - 75% percentile range (box limits, also called the inter-quartile range),</w:t>
+      </w:r>
+      <w:r>
+        <w:t xml:space="preserve"> and 1.5 times the inter-quartile range</w:t>
+      </w:r>
+      <w:r>
+        <w:t xml:space="preserve"> (whiskers)</w:t>
+      </w:r>
+      <w:r>
+        <w:t>.</w:t>
       </w:r>
     </w:p>
     <w:p>
@@ -1116,23 +1926,33 @@
         <w:rPr>
           <w:noProof/>
         </w:rPr>
+        <w:lastRenderedPageBreak/>
         <w:drawing>
-          <wp:inline distT="0" distB="0" distL="0" distR="0" wp14:anchorId="0E8B4B18" wp14:editId="10CC93BD">
-            <wp:extent cx="5943600" cy="4572000"/>
-            <wp:effectExtent l="0" t="0" r="0" b="0"/>
-            <wp:docPr id="105" name="Picture" descr="Figure 3: Boxplot of annual age composition relative input sample size by species type across sex categories and uncertainty scenarios. ‘Base’ refers to the case that includes no additional sources of uncertainty, ‘AE’ is the case when ageing error is included, ‘GV’ is the case when growth variability is included, and ‘AE &amp; GV’ is the case when both ageing error and growth variability is included. Note that there are no rockfish found on the Eastern Bering Sea Shelf."/>
-            <wp:cNvGraphicFramePr/>
+          <wp:inline distT="0" distB="0" distL="0" distR="0" wp14:anchorId="63864EBF" wp14:editId="04A38250">
+            <wp:extent cx="5943600" cy="4567608"/>
+            <wp:effectExtent l="0" t="0" r="0" b="4445"/>
+            <wp:docPr id="2" name="Picture 2" descr="C:\AA - PH Stuff\Pubs\iss_error\figs\grwth_iss.png"/>
+            <wp:cNvGraphicFramePr>
+              <a:graphicFrameLocks xmlns:a="http://schemas.openxmlformats.org/drawingml/2006/main" noChangeAspect="1"/>
+            </wp:cNvGraphicFramePr>
             <a:graphic xmlns:a="http://schemas.openxmlformats.org/drawingml/2006/main">
               <a:graphicData uri="http://schemas.openxmlformats.org/drawingml/2006/picture">
                 <pic:pic xmlns:pic="http://schemas.openxmlformats.org/drawingml/2006/picture">
                   <pic:nvPicPr>
-                    <pic:cNvPr id="106" name="Picture" descr="../figs/alt_prop-iss.png"/>
+                    <pic:cNvPr id="0" name="Picture 2" descr="C:\AA - PH Stuff\Pubs\iss_error\figs\grwth_iss.png"/>
                     <pic:cNvPicPr>
                       <a:picLocks noChangeAspect="1" noChangeArrowheads="1"/>
                     </pic:cNvPicPr>
                   </pic:nvPicPr>
                   <pic:blipFill>
-                    <a:blip r:embed="rId8"/>
+                    <a:blip r:embed="rId10">
+                      <a:extLst>
+                        <a:ext uri="{28A0092B-C50C-407E-A947-70E740481C1C}">
+                          <a14:useLocalDpi xmlns:a14="http://schemas.microsoft.com/office/drawing/2010/main" val="0"/>
+                        </a:ext>
+                      </a:extLst>
+                    </a:blip>
+                    <a:srcRect/>
                     <a:stretch>
                       <a:fillRect/>
                     </a:stretch>
@@ -1140,16 +1960,14 @@
                   <pic:spPr bwMode="auto">
                     <a:xfrm>
                       <a:off x="0" y="0"/>
-                      <a:ext cx="5943600" cy="4572000"/>
+                      <a:ext cx="5943600" cy="4567608"/>
                     </a:xfrm>
                     <a:prstGeom prst="rect">
                       <a:avLst/>
                     </a:prstGeom>
                     <a:noFill/>
-                    <a:ln w="9525">
+                    <a:ln>
                       <a:noFill/>
-                      <a:headEnd/>
-                      <a:tailEnd/>
                     </a:ln>
                   </pic:spPr>
                 </pic:pic>
@@ -1166,25 +1984,364 @@
       <w:bookmarkStart w:id="7" w:name="fig:prop-iss"/>
       <w:bookmarkEnd w:id="7"/>
       <w:r>
-        <w:t>Figure 3: Boxplot of annual age composition relative input sample size by species type across sex categories and uncertainty scenarios. ‘Base’ refers to the case that includes no additional sources of uncertainty, ‘AE’ is the case when ageing error is included, ‘GV’ is the case when growth variability is included, and ‘AE &amp; GV’ is the case when both ageing error and growth variability is included. Note that there are no rockfish found on the Eastern Bering Sea Shelf. The boxplots shows the median, 1</w:t>
-      </w:r>
+        <w:t>Figure</w:t>
+      </w:r>
+      <w:r>
+        <w:t xml:space="preserve"> 3</w:t>
+      </w:r>
+      <w:r>
+        <w:t xml:space="preserve">: Boxplot of annual age composition input sample size (top row) and relative age composition input sample size (bottom row) aggregated by species type across uncertainty scenarios within each </w:t>
+      </w:r>
+      <w:r>
+        <w:t>growth variability treatment</w:t>
+      </w:r>
+      <w:r>
+        <w:t xml:space="preserve"> (</w:t>
+      </w:r>
+      <w:r>
+        <w:t>for 1 cm length bins, averaged across sex categories</w:t>
+      </w:r>
+      <w:r>
+        <w:t xml:space="preserve">). </w:t>
+      </w:r>
+      <w:commentRangeStart w:id="8"/>
+      <w:r>
+        <w:t xml:space="preserve">‘Base’ refers to the case that includes no additional sources of uncertainty, ‘AE’ is the case when ageing error is included, ‘GV’ is the case when growth variability is included, and ‘AE &amp; GV’ is the case when both ageing error and growth variability is included. </w:t>
+      </w:r>
+      <w:commentRangeEnd w:id="8"/>
       <w:r>
         <w:rPr>
-          <w:vertAlign w:val="superscript"/>
+          <w:rStyle w:val="CommentReference"/>
+          <w:iCs w:val="0"/>
         </w:rPr>
-        <w:t>st</w:t>
-      </w:r>
-      <w:r>
-        <w:t xml:space="preserve"> and 3</w:t>
-      </w:r>
+        <w:commentReference w:id="8"/>
+      </w:r>
+      <w:r>
+        <w:t>The boxplots shows the median (solid line), 25% - 75% percentile range (box limits, also called the inter-quartile range), and 1.5 times the inter-quartile range (whiskers).</w:t>
+      </w:r>
+    </w:p>
+    <w:p>
+      <w:pPr>
+        <w:pStyle w:val="ImageCaption"/>
+      </w:pPr>
       <w:r>
         <w:rPr>
-          <w:vertAlign w:val="superscript"/>
+          <w:noProof/>
         </w:rPr>
-        <w:t>rd</w:t>
-      </w:r>
-      <w:r>
-        <w:t xml:space="preserve"> quartiles, and 1.5 times the inter-quartile range.</w:t>
+        <w:lastRenderedPageBreak/>
+        <w:drawing>
+          <wp:inline distT="0" distB="0" distL="0" distR="0" wp14:anchorId="2D6253C9" wp14:editId="510719AE">
+            <wp:extent cx="5943600" cy="4567608"/>
+            <wp:effectExtent l="0" t="0" r="0" b="4445"/>
+            <wp:docPr id="3" name="Picture 3" descr="C:\AA - PH Stuff\Pubs\iss_error\figs\bin_iss.png"/>
+            <wp:cNvGraphicFramePr>
+              <a:graphicFrameLocks xmlns:a="http://schemas.openxmlformats.org/drawingml/2006/main" noChangeAspect="1"/>
+            </wp:cNvGraphicFramePr>
+            <a:graphic xmlns:a="http://schemas.openxmlformats.org/drawingml/2006/main">
+              <a:graphicData uri="http://schemas.openxmlformats.org/drawingml/2006/picture">
+                <pic:pic xmlns:pic="http://schemas.openxmlformats.org/drawingml/2006/picture">
+                  <pic:nvPicPr>
+                    <pic:cNvPr id="0" name="Picture 3" descr="C:\AA - PH Stuff\Pubs\iss_error\figs\bin_iss.png"/>
+                    <pic:cNvPicPr>
+                      <a:picLocks noChangeAspect="1" noChangeArrowheads="1"/>
+                    </pic:cNvPicPr>
+                  </pic:nvPicPr>
+                  <pic:blipFill>
+                    <a:blip r:embed="rId11">
+                      <a:extLst>
+                        <a:ext uri="{28A0092B-C50C-407E-A947-70E740481C1C}">
+                          <a14:useLocalDpi xmlns:a14="http://schemas.microsoft.com/office/drawing/2010/main" val="0"/>
+                        </a:ext>
+                      </a:extLst>
+                    </a:blip>
+                    <a:srcRect/>
+                    <a:stretch>
+                      <a:fillRect/>
+                    </a:stretch>
+                  </pic:blipFill>
+                  <pic:spPr bwMode="auto">
+                    <a:xfrm>
+                      <a:off x="0" y="0"/>
+                      <a:ext cx="5943600" cy="4567608"/>
+                    </a:xfrm>
+                    <a:prstGeom prst="rect">
+                      <a:avLst/>
+                    </a:prstGeom>
+                    <a:noFill/>
+                    <a:ln>
+                      <a:noFill/>
+                    </a:ln>
+                  </pic:spPr>
+                </pic:pic>
+              </a:graphicData>
+            </a:graphic>
+          </wp:inline>
+        </w:drawing>
+      </w:r>
+    </w:p>
+    <w:p>
+      <w:pPr>
+        <w:pStyle w:val="ImageCaption"/>
+      </w:pPr>
+      <w:r>
+        <w:t>Figure</w:t>
+      </w:r>
+      <w:r>
+        <w:t xml:space="preserve"> 4</w:t>
+      </w:r>
+      <w:r>
+        <w:t xml:space="preserve">: Boxplot of annual age composition input sample size (top row) and relative age composition input sample size (bottom row) aggregated by species type across uncertainty scenarios within each </w:t>
+      </w:r>
+      <w:r>
+        <w:t>length bin</w:t>
+      </w:r>
+      <w:r>
+        <w:t xml:space="preserve"> treatment (</w:t>
+      </w:r>
+      <w:r>
+        <w:t>using annual growth data</w:t>
+      </w:r>
+      <w:r>
+        <w:t xml:space="preserve">, averaged across sex categories). </w:t>
+      </w:r>
+      <w:commentRangeStart w:id="9"/>
+      <w:r>
+        <w:t xml:space="preserve">‘Base’ refers to the case that includes no additional sources of uncertainty, ‘AE’ is the case when ageing error is included, ‘GV’ is the case when growth variability is included, and ‘AE &amp; GV’ is the case when both ageing error and growth variability is included. </w:t>
+      </w:r>
+      <w:commentRangeEnd w:id="9"/>
+      <w:r>
+        <w:rPr>
+          <w:rStyle w:val="CommentReference"/>
+          <w:iCs w:val="0"/>
+        </w:rPr>
+        <w:commentReference w:id="9"/>
+      </w:r>
+      <w:r>
+        <w:t>The boxplots shows the median (solid line), 25% - 75% percentile range (box limits, also called the inter-quartile range), and 1.5 times the inter-quartile range (whiskers).</w:t>
+      </w:r>
+    </w:p>
+    <w:p>
+      <w:pPr>
+        <w:pStyle w:val="ImageCaption"/>
+      </w:pPr>
+      <w:r>
+        <w:rPr>
+          <w:noProof/>
+        </w:rPr>
+        <w:lastRenderedPageBreak/>
+        <w:drawing>
+          <wp:inline distT="0" distB="0" distL="0" distR="0" wp14:anchorId="59EB8BC0" wp14:editId="1A34855C">
+            <wp:extent cx="5943600" cy="4567608"/>
+            <wp:effectExtent l="0" t="0" r="0" b="4445"/>
+            <wp:docPr id="4" name="Picture 4" descr="C:\AA - PH Stuff\Pubs\iss_error\figs\prepost_iss.png"/>
+            <wp:cNvGraphicFramePr>
+              <a:graphicFrameLocks xmlns:a="http://schemas.openxmlformats.org/drawingml/2006/main" noChangeAspect="1"/>
+            </wp:cNvGraphicFramePr>
+            <a:graphic xmlns:a="http://schemas.openxmlformats.org/drawingml/2006/main">
+              <a:graphicData uri="http://schemas.openxmlformats.org/drawingml/2006/picture">
+                <pic:pic xmlns:pic="http://schemas.openxmlformats.org/drawingml/2006/picture">
+                  <pic:nvPicPr>
+                    <pic:cNvPr id="0" name="Picture 4" descr="C:\AA - PH Stuff\Pubs\iss_error\figs\prepost_iss.png"/>
+                    <pic:cNvPicPr>
+                      <a:picLocks noChangeAspect="1" noChangeArrowheads="1"/>
+                    </pic:cNvPicPr>
+                  </pic:nvPicPr>
+                  <pic:blipFill>
+                    <a:blip r:embed="rId12">
+                      <a:extLst>
+                        <a:ext uri="{28A0092B-C50C-407E-A947-70E740481C1C}">
+                          <a14:useLocalDpi xmlns:a14="http://schemas.microsoft.com/office/drawing/2010/main" val="0"/>
+                        </a:ext>
+                      </a:extLst>
+                    </a:blip>
+                    <a:srcRect/>
+                    <a:stretch>
+                      <a:fillRect/>
+                    </a:stretch>
+                  </pic:blipFill>
+                  <pic:spPr bwMode="auto">
+                    <a:xfrm>
+                      <a:off x="0" y="0"/>
+                      <a:ext cx="5943600" cy="4567608"/>
+                    </a:xfrm>
+                    <a:prstGeom prst="rect">
+                      <a:avLst/>
+                    </a:prstGeom>
+                    <a:noFill/>
+                    <a:ln>
+                      <a:noFill/>
+                    </a:ln>
+                  </pic:spPr>
+                </pic:pic>
+              </a:graphicData>
+            </a:graphic>
+          </wp:inline>
+        </w:drawing>
+      </w:r>
+    </w:p>
+    <w:p>
+      <w:pPr>
+        <w:pStyle w:val="ImageCaption"/>
+      </w:pPr>
+      <w:r>
+        <w:t>Figure</w:t>
+      </w:r>
+      <w:r>
+        <w:t xml:space="preserve"> 5</w:t>
+      </w:r>
+      <w:r>
+        <w:t xml:space="preserve">: Boxplot of annual age composition input sample size (top row) and relative age composition input sample size (bottom row) </w:t>
+      </w:r>
+      <w:r>
+        <w:t xml:space="preserve">for the selected example species type stocks </w:t>
+      </w:r>
+      <w:r>
+        <w:t xml:space="preserve">across uncertainty scenarios within each </w:t>
+      </w:r>
+      <w:r>
+        <w:t>aggregation</w:t>
+      </w:r>
+      <w:r>
+        <w:t xml:space="preserve"> treatment (using annual growth data</w:t>
+      </w:r>
+      <w:r>
+        <w:t xml:space="preserve"> and 1 cm length bins</w:t>
+      </w:r>
+      <w:r>
+        <w:t xml:space="preserve">, averaged across sex categories). </w:t>
+      </w:r>
+      <w:commentRangeStart w:id="10"/>
+      <w:r>
+        <w:t xml:space="preserve">‘Base’ refers to the case that includes no additional sources of uncertainty, ‘AE’ is the case when ageing error is included, ‘GV’ is the case when growth variability is included, and ‘AE &amp; GV’ is the case when both ageing error and growth variability is included. </w:t>
+      </w:r>
+      <w:commentRangeEnd w:id="10"/>
+      <w:r>
+        <w:rPr>
+          <w:rStyle w:val="CommentReference"/>
+          <w:iCs w:val="0"/>
+        </w:rPr>
+        <w:commentReference w:id="10"/>
+      </w:r>
+      <w:r>
+        <w:t>The boxplots shows the median (solid line), 25% - 75% percentile range (box limits, also called the inter-quartile range), and 1.5 times the inter-quartile range (whiskers).</w:t>
+      </w:r>
+    </w:p>
+    <w:p>
+      <w:pPr>
+        <w:pStyle w:val="ImageCaption"/>
+      </w:pPr>
+      <w:r>
+        <w:rPr>
+          <w:noProof/>
+        </w:rPr>
+        <w:lastRenderedPageBreak/>
+        <w:drawing>
+          <wp:inline distT="0" distB="0" distL="0" distR="0" wp14:anchorId="4B2829C9" wp14:editId="4394DB85">
+            <wp:extent cx="5943600" cy="4567608"/>
+            <wp:effectExtent l="0" t="0" r="0" b="4445"/>
+            <wp:docPr id="5" name="Picture 5" descr="C:\AA - PH Stuff\Pubs\iss_error\figs\caal_iss.png"/>
+            <wp:cNvGraphicFramePr>
+              <a:graphicFrameLocks xmlns:a="http://schemas.openxmlformats.org/drawingml/2006/main" noChangeAspect="1"/>
+            </wp:cNvGraphicFramePr>
+            <a:graphic xmlns:a="http://schemas.openxmlformats.org/drawingml/2006/main">
+              <a:graphicData uri="http://schemas.openxmlformats.org/drawingml/2006/picture">
+                <pic:pic xmlns:pic="http://schemas.openxmlformats.org/drawingml/2006/picture">
+                  <pic:nvPicPr>
+                    <pic:cNvPr id="0" name="Picture 5" descr="C:\AA - PH Stuff\Pubs\iss_error\figs\caal_iss.png"/>
+                    <pic:cNvPicPr>
+                      <a:picLocks noChangeAspect="1" noChangeArrowheads="1"/>
+                    </pic:cNvPicPr>
+                  </pic:nvPicPr>
+                  <pic:blipFill>
+                    <a:blip r:embed="rId13">
+                      <a:extLst>
+                        <a:ext uri="{28A0092B-C50C-407E-A947-70E740481C1C}">
+                          <a14:useLocalDpi xmlns:a14="http://schemas.microsoft.com/office/drawing/2010/main" val="0"/>
+                        </a:ext>
+                      </a:extLst>
+                    </a:blip>
+                    <a:srcRect/>
+                    <a:stretch>
+                      <a:fillRect/>
+                    </a:stretch>
+                  </pic:blipFill>
+                  <pic:spPr bwMode="auto">
+                    <a:xfrm>
+                      <a:off x="0" y="0"/>
+                      <a:ext cx="5943600" cy="4567608"/>
+                    </a:xfrm>
+                    <a:prstGeom prst="rect">
+                      <a:avLst/>
+                    </a:prstGeom>
+                    <a:noFill/>
+                    <a:ln>
+                      <a:noFill/>
+                    </a:ln>
+                  </pic:spPr>
+                </pic:pic>
+              </a:graphicData>
+            </a:graphic>
+          </wp:inline>
+        </w:drawing>
+      </w:r>
+    </w:p>
+    <w:p>
+      <w:pPr>
+        <w:pStyle w:val="ImageCaption"/>
+      </w:pPr>
+      <w:r>
+        <w:t>Figure</w:t>
+      </w:r>
+      <w:r>
+        <w:t xml:space="preserve"> 6</w:t>
+      </w:r>
+      <w:r>
+        <w:t xml:space="preserve">: Boxplot of annual </w:t>
+      </w:r>
+      <w:r>
+        <w:t xml:space="preserve">conditional </w:t>
+      </w:r>
+      <w:r>
+        <w:t>age</w:t>
+      </w:r>
+      <w:r>
+        <w:t>-at-length</w:t>
+      </w:r>
+      <w:r>
+        <w:t xml:space="preserve"> input sample size (top row) and relative conditional age-at-length input sample size (bottom row) </w:t>
+      </w:r>
+      <w:r>
+        <w:t>for the selected example species type stocks</w:t>
+      </w:r>
+      <w:r>
+        <w:t xml:space="preserve"> across uncertainty scenarios within </w:t>
+      </w:r>
+      <w:r>
+        <w:t>sex category</w:t>
+      </w:r>
+      <w:r>
+        <w:t xml:space="preserve"> (using annual growth data</w:t>
+      </w:r>
+      <w:r>
+        <w:t xml:space="preserve"> and 1 cm length bins</w:t>
+      </w:r>
+      <w:r>
+        <w:t xml:space="preserve">). </w:t>
+      </w:r>
+      <w:commentRangeStart w:id="11"/>
+      <w:r>
+        <w:t xml:space="preserve">‘Base’ refers to the case that includes no additional sources of uncertainty, ‘AE’ is the case when ageing error is included, ‘GV’ is the case when growth variability is included, and ‘AE &amp; GV’ is the case when both ageing error and growth variability is included. </w:t>
+      </w:r>
+      <w:commentRangeEnd w:id="11"/>
+      <w:r>
+        <w:rPr>
+          <w:rStyle w:val="CommentReference"/>
+          <w:iCs w:val="0"/>
+        </w:rPr>
+        <w:commentReference w:id="11"/>
+      </w:r>
+      <w:r>
+        <w:t>The boxplots shows the median (solid line), 25% - 75% percentile range (box limits, also called the inter-quartile range), and 1.5 times the inter-quartile range (whiskers).</w:t>
       </w:r>
     </w:p>
     <w:p>
@@ -1193,28 +2350,42 @@
       </w:pPr>
     </w:p>
     <w:p>
+      <w:pPr>
+        <w:pStyle w:val="ImageCaption"/>
+      </w:pPr>
+    </w:p>
+    <w:p>
       <w:r>
         <w:rPr>
           <w:noProof/>
         </w:rPr>
         <w:lastRenderedPageBreak/>
         <w:drawing>
-          <wp:inline distT="0" distB="0" distL="0" distR="0" wp14:anchorId="134C8019" wp14:editId="78DAE8AA">
-            <wp:extent cx="5943600" cy="5943600"/>
-            <wp:effectExtent l="0" t="0" r="0" b="0"/>
-            <wp:docPr id="109" name="Picture" descr="Figure 4: Age composition input sample size per sampled haul compared to number ages sampled within a haul (top panel) across uncertainty scenarios and species types (bottom panel). ‘Base’ refers to the case that includes no additional sources of uncertainty, ‘AE’ is the case when ageing error is included, ‘GV’ is the case when growth variability is included, and ‘AE &amp; GV’ is the case when both ageing error and growth variability is included. The dashed line in the top panel plts shows a 1:1 relationship and elipses are plotted for reference."/>
-            <wp:cNvGraphicFramePr/>
+          <wp:inline distT="0" distB="0" distL="0" distR="0" wp14:anchorId="62507EB1" wp14:editId="73FFE3C9">
+            <wp:extent cx="5943600" cy="6394651"/>
+            <wp:effectExtent l="0" t="0" r="0" b="6350"/>
+            <wp:docPr id="11" name="Picture 11" descr="C:\AA - PH Stuff\Pubs\iss_error\figs\iss_vs_nss.png"/>
+            <wp:cNvGraphicFramePr>
+              <a:graphicFrameLocks xmlns:a="http://schemas.openxmlformats.org/drawingml/2006/main" noChangeAspect="1"/>
+            </wp:cNvGraphicFramePr>
             <a:graphic xmlns:a="http://schemas.openxmlformats.org/drawingml/2006/main">
               <a:graphicData uri="http://schemas.openxmlformats.org/drawingml/2006/picture">
                 <pic:pic xmlns:pic="http://schemas.openxmlformats.org/drawingml/2006/picture">
                   <pic:nvPicPr>
-                    <pic:cNvPr id="110" name="Picture" descr="../figs/alt_hls-iss-nss.png"/>
+                    <pic:cNvPr id="0" name="Picture 11" descr="C:\AA - PH Stuff\Pubs\iss_error\figs\iss_vs_nss.png"/>
                     <pic:cNvPicPr>
                       <a:picLocks noChangeAspect="1" noChangeArrowheads="1"/>
                     </pic:cNvPicPr>
                   </pic:nvPicPr>
                   <pic:blipFill>
-                    <a:blip r:embed="rId9"/>
+                    <a:blip r:embed="rId14">
+                      <a:extLst>
+                        <a:ext uri="{28A0092B-C50C-407E-A947-70E740481C1C}">
+                          <a14:useLocalDpi xmlns:a14="http://schemas.microsoft.com/office/drawing/2010/main" val="0"/>
+                        </a:ext>
+                      </a:extLst>
+                    </a:blip>
+                    <a:srcRect/>
                     <a:stretch>
                       <a:fillRect/>
                     </a:stretch>
@@ -1222,16 +2393,14 @@
                   <pic:spPr bwMode="auto">
                     <a:xfrm>
                       <a:off x="0" y="0"/>
-                      <a:ext cx="5943600" cy="5943600"/>
+                      <a:ext cx="5943600" cy="6394651"/>
                     </a:xfrm>
                     <a:prstGeom prst="rect">
                       <a:avLst/>
                     </a:prstGeom>
                     <a:noFill/>
-                    <a:ln w="9525">
+                    <a:ln>
                       <a:noFill/>
-                      <a:headEnd/>
-                      <a:tailEnd/>
                     </a:ln>
                   </pic:spPr>
                 </pic:pic>
@@ -1245,28 +2414,114 @@
       <w:pPr>
         <w:pStyle w:val="ImageCaption"/>
       </w:pPr>
-      <w:bookmarkStart w:id="8" w:name="fig:iss-nss-hls"/>
-      <w:bookmarkEnd w:id="8"/>
-      <w:r>
-        <w:t>Figure 4: Age composition input sample size per sampled haul compared to number of ages sampled within a haul (top panel) across uncertainty scenarios and species types (bottom panel). ‘Base’ refers to the case that includes no additional sources of uncertainty, ‘AE’ is the case when ageing error is included, ‘GV’ is the case when growth variability is included, and ‘AE &amp; GV’ is the case when both ageing error and growth variability is included. The dashed line in the top panel plots shows a 1:1 relationship and ellipses are plotted for reference. The boxplots shows the median, 1</w:t>
+      <w:bookmarkStart w:id="12" w:name="fig:iss-nss-hls"/>
+      <w:bookmarkEnd w:id="12"/>
+      <w:r>
+        <w:t>Figure 7</w:t>
+      </w:r>
+      <w:r>
+        <w:t>: Age composition inp</w:t>
+      </w:r>
+      <w:r>
+        <w:t xml:space="preserve">ut sample size per age sample </w:t>
+      </w:r>
+      <w:r>
+        <w:t xml:space="preserve">compared to </w:t>
+      </w:r>
+      <w:r>
+        <w:t xml:space="preserve">the </w:t>
+      </w:r>
+      <w:r>
+        <w:t>number of ages sampled (top panel</w:t>
+      </w:r>
+      <w:r>
+        <w:t>s</w:t>
+      </w:r>
+      <w:r>
+        <w:t xml:space="preserve">) </w:t>
+      </w:r>
+      <w:r>
+        <w:t xml:space="preserve">and </w:t>
+      </w:r>
+      <w:r>
+        <w:t xml:space="preserve">across </w:t>
+      </w:r>
+      <w:proofErr w:type="gramStart"/>
+      <w:r>
+        <w:t>uncertainty</w:t>
+      </w:r>
+      <w:proofErr w:type="gramEnd"/>
+      <w:r>
+        <w:t xml:space="preserve"> scenarios</w:t>
+      </w:r>
+      <w:r>
+        <w:t xml:space="preserve"> (bottom panel</w:t>
+      </w:r>
+      <w:r>
+        <w:t>s</w:t>
+      </w:r>
+      <w:r>
+        <w:t>) aggregated by</w:t>
+      </w:r>
+      <w:r>
+        <w:t xml:space="preserve"> species types</w:t>
+      </w:r>
+      <w:r>
+        <w:t xml:space="preserve">. </w:t>
+      </w:r>
+      <w:commentRangeStart w:id="13"/>
+      <w:r>
+        <w:t xml:space="preserve">‘Base’ refers to the case that includes no additional sources of uncertainty, ‘AE’ is the case when ageing error is included, ‘GV’ is the case when growth variability is included, and ‘AE &amp; GV’ is the case when both ageing error and growth variability is included. </w:t>
+      </w:r>
+      <w:commentRangeEnd w:id="13"/>
+      <w:r>
+        <w:rPr>
+          <w:rStyle w:val="CommentReference"/>
+          <w:iCs w:val="0"/>
+        </w:rPr>
+        <w:commentReference w:id="13"/>
+      </w:r>
+      <w:r>
+        <w:t xml:space="preserve">Linear relationships </w:t>
+      </w:r>
+      <w:proofErr w:type="gramStart"/>
+      <w:r>
+        <w:t>are shown</w:t>
+      </w:r>
+      <w:proofErr w:type="gramEnd"/>
+      <w:r>
+        <w:t xml:space="preserve"> in the top panels, along with the </w:t>
+      </w:r>
+      <w:r>
+        <w:rPr>
+          <w:i/>
+        </w:rPr>
+        <w:t>R</w:t>
       </w:r>
       <w:r>
         <w:rPr>
           <w:vertAlign w:val="superscript"/>
         </w:rPr>
-        <w:t>st</w:t>
-      </w:r>
-      <w:r>
-        <w:t xml:space="preserve"> and 3</w:t>
-      </w:r>
-      <w:r>
-        <w:rPr>
-          <w:vertAlign w:val="superscript"/>
-        </w:rPr>
-        <w:t>rd</w:t>
-      </w:r>
-      <w:r>
-        <w:t xml:space="preserve"> quartiles, and 1.5 times the inter-quartile range.</w:t>
+        <w:t>2</w:t>
+      </w:r>
+      <w:r>
+        <w:t xml:space="preserve"> </w:t>
+      </w:r>
+      <w:r>
+        <w:t>values, for each uncertainty scenario.</w:t>
+      </w:r>
+      <w:r>
+        <w:t xml:space="preserve"> </w:t>
+      </w:r>
+      <w:r>
+        <w:t xml:space="preserve">The boxplots </w:t>
+      </w:r>
+      <w:r>
+        <w:lastRenderedPageBreak/>
+        <w:t xml:space="preserve">in the bottom panels </w:t>
+      </w:r>
+      <w:r>
+        <w:t>shows the median (solid line), 25% - 75% percentile range (box limits, also called the inter-quartile range), and 1.5 times the inter-quartile range (whiskers).</w:t>
       </w:r>
     </w:p>
     <w:p>
@@ -1279,24 +2534,32 @@
         <w:rPr>
           <w:noProof/>
         </w:rPr>
-        <w:lastRenderedPageBreak/>
         <w:drawing>
-          <wp:inline distT="0" distB="0" distL="0" distR="0" wp14:anchorId="011CBAB2" wp14:editId="4632F8BC">
-            <wp:extent cx="5943600" cy="5943600"/>
-            <wp:effectExtent l="0" t="0" r="0" b="0"/>
-            <wp:docPr id="113" name="Picture" descr="Figure 5: Relative age composition input sample size when including ageing error (‘AE’) or growth variability (‘GV’) compared to age and growth statistics (top panel) and when including both ageing error and growth variability (‘AE &amp; GV’) across the stocks evaluated (bottom panel)."/>
-            <wp:cNvGraphicFramePr/>
+          <wp:inline distT="0" distB="0" distL="0" distR="0" wp14:anchorId="2B46098A" wp14:editId="5CE96935">
+            <wp:extent cx="5943600" cy="5481130"/>
+            <wp:effectExtent l="0" t="0" r="0" b="5715"/>
+            <wp:docPr id="9" name="Picture 9" descr="C:\AA - PH Stuff\Pubs\iss_error\figs\lh_iss.png"/>
+            <wp:cNvGraphicFramePr>
+              <a:graphicFrameLocks xmlns:a="http://schemas.openxmlformats.org/drawingml/2006/main" noChangeAspect="1"/>
+            </wp:cNvGraphicFramePr>
             <a:graphic xmlns:a="http://schemas.openxmlformats.org/drawingml/2006/main">
               <a:graphicData uri="http://schemas.openxmlformats.org/drawingml/2006/picture">
                 <pic:pic xmlns:pic="http://schemas.openxmlformats.org/drawingml/2006/picture">
                   <pic:nvPicPr>
-                    <pic:cNvPr id="114" name="Picture" descr="../figs/alt_ae-gv-stats.png"/>
+                    <pic:cNvPr id="0" name="Picture 9" descr="C:\AA - PH Stuff\Pubs\iss_error\figs\lh_iss.png"/>
                     <pic:cNvPicPr>
                       <a:picLocks noChangeAspect="1" noChangeArrowheads="1"/>
                     </pic:cNvPicPr>
                   </pic:nvPicPr>
                   <pic:blipFill>
-                    <a:blip r:embed="rId10"/>
+                    <a:blip r:embed="rId15">
+                      <a:extLst>
+                        <a:ext uri="{28A0092B-C50C-407E-A947-70E740481C1C}">
+                          <a14:useLocalDpi xmlns:a14="http://schemas.microsoft.com/office/drawing/2010/main" val="0"/>
+                        </a:ext>
+                      </a:extLst>
+                    </a:blip>
+                    <a:srcRect/>
                     <a:stretch>
                       <a:fillRect/>
                     </a:stretch>
@@ -1304,16 +2567,14 @@
                   <pic:spPr bwMode="auto">
                     <a:xfrm>
                       <a:off x="0" y="0"/>
-                      <a:ext cx="5943600" cy="5943600"/>
+                      <a:ext cx="5943600" cy="5481130"/>
                     </a:xfrm>
                     <a:prstGeom prst="rect">
                       <a:avLst/>
                     </a:prstGeom>
                     <a:noFill/>
-                    <a:ln w="9525">
+                    <a:ln>
                       <a:noFill/>
-                      <a:headEnd/>
-                      <a:tailEnd/>
                     </a:ln>
                   </pic:spPr>
                 </pic:pic>
@@ -1327,16 +2588,55 @@
       <w:pPr>
         <w:pStyle w:val="ImageCaption"/>
       </w:pPr>
-      <w:bookmarkStart w:id="9" w:name="fig:ae-gv-stats"/>
-      <w:bookmarkEnd w:id="9"/>
-      <w:r>
-        <w:t>Figure 5: Relative age composition input sample size when including ageing error (‘AE’) or growth variability (‘GV’) compared to age and growth statistics (top panel) and when including both ageing error and growth variability (‘AE &amp; GV’) across the stocks evaluated (bottom panel).</w:t>
+      <w:bookmarkStart w:id="14" w:name="fig:ae-gv-stats"/>
+      <w:bookmarkEnd w:id="14"/>
+      <w:r>
+        <w:t>Figure 8</w:t>
+      </w:r>
+      <w:r>
+        <w:t>: Relative age composition input sample size when including ageing error (‘AE’) or growth variability (‘GV’) compared to age</w:t>
+      </w:r>
+      <w:r>
+        <w:t xml:space="preserve"> range and length range</w:t>
+      </w:r>
+      <w:r>
+        <w:t xml:space="preserve"> (top panel</w:t>
+      </w:r>
+      <w:r>
+        <w:t>s</w:t>
+      </w:r>
+      <w:r>
+        <w:t xml:space="preserve">) and when including both ageing error and growth variability (‘AE &amp; GV’) across the </w:t>
+      </w:r>
+      <w:r>
+        <w:t xml:space="preserve">species types </w:t>
+      </w:r>
+      <w:r>
+        <w:t>evaluated (bottom panel</w:t>
+      </w:r>
+      <w:r>
+        <w:t>, with the whiskers indicating the 95% confidence intervals</w:t>
+      </w:r>
+      <w:r>
+        <w:t>).</w:t>
       </w:r>
       <w:bookmarkEnd w:id="3"/>
+      <w:r>
+        <w:t xml:space="preserve"> For illustration, linear relationships for each species type </w:t>
+      </w:r>
+      <w:proofErr w:type="gramStart"/>
+      <w:r>
+        <w:t>are shown</w:t>
+      </w:r>
+      <w:proofErr w:type="gramEnd"/>
+      <w:r>
+        <w:t xml:space="preserve"> in the top panels.</w:t>
+      </w:r>
     </w:p>
+    <w:bookmarkEnd w:id="1"/>
     <w:p/>
     <w:sectPr>
-      <w:footerReference w:type="default" r:id="rId11"/>
+      <w:footerReference w:type="default" r:id="rId16"/>
       <w:pgSz w:w="12240" w:h="15840"/>
       <w:pgMar w:top="1440" w:right="1440" w:bottom="1440" w:left="1440" w:header="720" w:footer="720" w:gutter="0"/>
       <w:lnNumType w:countBy="1" w:restart="continuous"/>
@@ -1349,7 +2649,7 @@
 
 <file path=word/comments.xml><?xml version="1.0" encoding="utf-8"?>
 <w:comments xmlns:wpc="http://schemas.microsoft.com/office/word/2010/wordprocessingCanvas" xmlns:cx="http://schemas.microsoft.com/office/drawing/2014/chartex" xmlns:cx1="http://schemas.microsoft.com/office/drawing/2015/9/8/chartex" xmlns:mc="http://schemas.openxmlformats.org/markup-compatibility/2006" xmlns:o="urn:schemas-microsoft-com:office:office" xmlns:r="http://schemas.openxmlformats.org/officeDocument/2006/relationships" xmlns:m="http://schemas.openxmlformats.org/officeDocument/2006/math" xmlns:v="urn:schemas-microsoft-com:vml" xmlns:wp14="http://schemas.microsoft.com/office/word/2010/wordprocessingDrawing" xmlns:wp="http://schemas.openxmlformats.org/drawingml/2006/wordprocessingDrawing" xmlns:w10="urn:schemas-microsoft-com:office:word" xmlns:w="http://schemas.openxmlformats.org/wordprocessingml/2006/main" xmlns:w14="http://schemas.microsoft.com/office/word/2010/wordml" xmlns:w15="http://schemas.microsoft.com/office/word/2012/wordml" xmlns:w16se="http://schemas.microsoft.com/office/word/2015/wordml/symex" xmlns:wpg="http://schemas.microsoft.com/office/word/2010/wordprocessingGroup" xmlns:wpi="http://schemas.microsoft.com/office/word/2010/wordprocessingInk" xmlns:wne="http://schemas.microsoft.com/office/word/2006/wordml" xmlns:wps="http://schemas.microsoft.com/office/word/2010/wordprocessingShape" mc:Ignorable="w14 w15 w16se wp14">
-  <w:comment w:id="6" w:author="Pete.Hulson" w:date="2023-09-14T11:11:00Z" w:initials="P">
+  <w:comment w:id="6" w:author="Pete.Hulson" w:date="2023-09-19T13:25:00Z" w:initials="P">
     <w:p>
       <w:pPr>
         <w:pStyle w:val="CommentText"/>
@@ -1361,7 +2661,87 @@
         <w:annotationRef/>
       </w:r>
       <w:r>
-        <w:t>Move to sup mat?</w:t>
+        <w:t>With the addition of table 2, do we need this?</w:t>
+      </w:r>
+    </w:p>
+  </w:comment>
+  <w:comment w:id="8" w:author="Pete.Hulson" w:date="2023-09-19T13:25:00Z" w:initials="P">
+    <w:p>
+      <w:pPr>
+        <w:pStyle w:val="CommentText"/>
+      </w:pPr>
+      <w:r>
+        <w:rPr>
+          <w:rStyle w:val="CommentReference"/>
+        </w:rPr>
+        <w:annotationRef/>
+      </w:r>
+      <w:r>
+        <w:t>With the addition of table 2, do we need this?</w:t>
+      </w:r>
+    </w:p>
+  </w:comment>
+  <w:comment w:id="9" w:author="Pete.Hulson" w:date="2023-09-19T13:25:00Z" w:initials="P">
+    <w:p>
+      <w:pPr>
+        <w:pStyle w:val="CommentText"/>
+      </w:pPr>
+      <w:r>
+        <w:rPr>
+          <w:rStyle w:val="CommentReference"/>
+        </w:rPr>
+        <w:annotationRef/>
+      </w:r>
+      <w:r>
+        <w:t>With the addition of table 2, do we need this?</w:t>
+      </w:r>
+    </w:p>
+  </w:comment>
+  <w:comment w:id="10" w:author="Pete.Hulson" w:date="2023-09-19T13:25:00Z" w:initials="P">
+    <w:p>
+      <w:pPr>
+        <w:pStyle w:val="CommentText"/>
+      </w:pPr>
+      <w:r>
+        <w:rPr>
+          <w:rStyle w:val="CommentReference"/>
+        </w:rPr>
+        <w:annotationRef/>
+      </w:r>
+      <w:r>
+        <w:t>With the addition of table 2, do we need this?</w:t>
+      </w:r>
+    </w:p>
+  </w:comment>
+  <w:comment w:id="11" w:author="Pete.Hulson" w:date="2023-09-19T13:25:00Z" w:initials="P">
+    <w:p>
+      <w:pPr>
+        <w:pStyle w:val="CommentText"/>
+      </w:pPr>
+      <w:r>
+        <w:rPr>
+          <w:rStyle w:val="CommentReference"/>
+        </w:rPr>
+        <w:annotationRef/>
+      </w:r>
+      <w:r>
+        <w:t>With the addition of table 2, do we need this?</w:t>
+      </w:r>
+    </w:p>
+  </w:comment>
+  <w:comment w:id="13" w:author="Pete.Hulson" w:date="2023-09-19T13:25:00Z" w:initials="P">
+    <w:p>
+      <w:pPr>
+        <w:pStyle w:val="CommentText"/>
+      </w:pPr>
+      <w:r>
+        <w:rPr>
+          <w:rStyle w:val="CommentReference"/>
+        </w:rPr>
+        <w:annotationRef/>
+      </w:r>
+      <w:r>
+        <w:t>With the addition of table 2, do we need this?</w:t>
       </w:r>
     </w:p>
   </w:comment>
@@ -1370,8 +2750,38 @@
 
 <file path=word/commentsExtended.xml><?xml version="1.0" encoding="utf-8"?>
 <w15:commentsEx xmlns:wpc="http://schemas.microsoft.com/office/word/2010/wordprocessingCanvas" xmlns:cx="http://schemas.microsoft.com/office/drawing/2014/chartex" xmlns:cx1="http://schemas.microsoft.com/office/drawing/2015/9/8/chartex" xmlns:mc="http://schemas.openxmlformats.org/markup-compatibility/2006" xmlns:o="urn:schemas-microsoft-com:office:office" xmlns:r="http://schemas.openxmlformats.org/officeDocument/2006/relationships" xmlns:m="http://schemas.openxmlformats.org/officeDocument/2006/math" xmlns:v="urn:schemas-microsoft-com:vml" xmlns:wp14="http://schemas.microsoft.com/office/word/2010/wordprocessingDrawing" xmlns:wp="http://schemas.openxmlformats.org/drawingml/2006/wordprocessingDrawing" xmlns:w10="urn:schemas-microsoft-com:office:word" xmlns:w="http://schemas.openxmlformats.org/wordprocessingml/2006/main" xmlns:w14="http://schemas.microsoft.com/office/word/2010/wordml" xmlns:w15="http://schemas.microsoft.com/office/word/2012/wordml" xmlns:w16se="http://schemas.microsoft.com/office/word/2015/wordml/symex" xmlns:wpg="http://schemas.microsoft.com/office/word/2010/wordprocessingGroup" xmlns:wpi="http://schemas.microsoft.com/office/word/2010/wordprocessingInk" xmlns:wne="http://schemas.microsoft.com/office/word/2006/wordml" xmlns:wps="http://schemas.microsoft.com/office/word/2010/wordprocessingShape" mc:Ignorable="w14 w15 w16se wp14">
-  <w15:commentEx w15:paraId="2C7D155F" w15:done="0"/>
+  <w15:commentEx w15:paraId="0D3AC1EA" w15:done="0"/>
+  <w15:commentEx w15:paraId="54F51AB8" w15:done="0"/>
+  <w15:commentEx w15:paraId="3B64D8DB" w15:done="0"/>
+  <w15:commentEx w15:paraId="75B1B1EB" w15:done="0"/>
+  <w15:commentEx w15:paraId="5B7BDAE0" w15:done="0"/>
+  <w15:commentEx w15:paraId="0D3D322C" w15:done="0"/>
 </w15:commentsEx>
+</file>
+
+<file path=word/endnotes.xml><?xml version="1.0" encoding="utf-8"?>
+<w:endnotes xmlns:wpc="http://schemas.microsoft.com/office/word/2010/wordprocessingCanvas" xmlns:cx="http://schemas.microsoft.com/office/drawing/2014/chartex" xmlns:cx1="http://schemas.microsoft.com/office/drawing/2015/9/8/chartex" xmlns:mc="http://schemas.openxmlformats.org/markup-compatibility/2006" xmlns:o="urn:schemas-microsoft-com:office:office" xmlns:r="http://schemas.openxmlformats.org/officeDocument/2006/relationships" xmlns:m="http://schemas.openxmlformats.org/officeDocument/2006/math" xmlns:v="urn:schemas-microsoft-com:vml" xmlns:wp14="http://schemas.microsoft.com/office/word/2010/wordprocessingDrawing" xmlns:wp="http://schemas.openxmlformats.org/drawingml/2006/wordprocessingDrawing" xmlns:w10="urn:schemas-microsoft-com:office:word" xmlns:w="http://schemas.openxmlformats.org/wordprocessingml/2006/main" xmlns:w14="http://schemas.microsoft.com/office/word/2010/wordml" xmlns:w15="http://schemas.microsoft.com/office/word/2012/wordml" xmlns:w16se="http://schemas.microsoft.com/office/word/2015/wordml/symex" xmlns:wpg="http://schemas.microsoft.com/office/word/2010/wordprocessingGroup" xmlns:wpi="http://schemas.microsoft.com/office/word/2010/wordprocessingInk" xmlns:wne="http://schemas.microsoft.com/office/word/2006/wordml" xmlns:wps="http://schemas.microsoft.com/office/word/2010/wordprocessingShape" mc:Ignorable="w14 w15 w16se wp14">
+  <w:endnote w:type="separator" w:id="-1">
+    <w:p>
+      <w:pPr>
+        <w:spacing w:before="0" w:line="240" w:lineRule="auto"/>
+      </w:pPr>
+      <w:r>
+        <w:separator/>
+      </w:r>
+    </w:p>
+  </w:endnote>
+  <w:endnote w:type="continuationSeparator" w:id="0">
+    <w:p>
+      <w:pPr>
+        <w:spacing w:before="0" w:line="240" w:lineRule="auto"/>
+      </w:pPr>
+      <w:r>
+        <w:continuationSeparator/>
+      </w:r>
+    </w:p>
+  </w:endnote>
+</w:endnotes>
 </file>
 
 <file path=word/footer1.xml><?xml version="1.0" encoding="utf-8"?>
@@ -1408,7 +2818,7 @@
           <w:rPr>
             <w:noProof/>
           </w:rPr>
-          <w:t>1</w:t>
+          <w:t>10</w:t>
         </w:r>
         <w:r>
           <w:rPr>
@@ -1425,6 +2835,31 @@
     </w:pPr>
   </w:p>
 </w:ftr>
+</file>
+
+<file path=word/footnotes.xml><?xml version="1.0" encoding="utf-8"?>
+<w:footnotes xmlns:wpc="http://schemas.microsoft.com/office/word/2010/wordprocessingCanvas" xmlns:cx="http://schemas.microsoft.com/office/drawing/2014/chartex" xmlns:cx1="http://schemas.microsoft.com/office/drawing/2015/9/8/chartex" xmlns:mc="http://schemas.openxmlformats.org/markup-compatibility/2006" xmlns:o="urn:schemas-microsoft-com:office:office" xmlns:r="http://schemas.openxmlformats.org/officeDocument/2006/relationships" xmlns:m="http://schemas.openxmlformats.org/officeDocument/2006/math" xmlns:v="urn:schemas-microsoft-com:vml" xmlns:wp14="http://schemas.microsoft.com/office/word/2010/wordprocessingDrawing" xmlns:wp="http://schemas.openxmlformats.org/drawingml/2006/wordprocessingDrawing" xmlns:w10="urn:schemas-microsoft-com:office:word" xmlns:w="http://schemas.openxmlformats.org/wordprocessingml/2006/main" xmlns:w14="http://schemas.microsoft.com/office/word/2010/wordml" xmlns:w15="http://schemas.microsoft.com/office/word/2012/wordml" xmlns:w16se="http://schemas.microsoft.com/office/word/2015/wordml/symex" xmlns:wpg="http://schemas.microsoft.com/office/word/2010/wordprocessingGroup" xmlns:wpi="http://schemas.microsoft.com/office/word/2010/wordprocessingInk" xmlns:wne="http://schemas.microsoft.com/office/word/2006/wordml" xmlns:wps="http://schemas.microsoft.com/office/word/2010/wordprocessingShape" mc:Ignorable="w14 w15 w16se wp14">
+  <w:footnote w:type="separator" w:id="-1">
+    <w:p>
+      <w:pPr>
+        <w:spacing w:before="0" w:line="240" w:lineRule="auto"/>
+      </w:pPr>
+      <w:r>
+        <w:separator/>
+      </w:r>
+    </w:p>
+  </w:footnote>
+  <w:footnote w:type="continuationSeparator" w:id="0">
+    <w:p>
+      <w:pPr>
+        <w:spacing w:before="0" w:line="240" w:lineRule="auto"/>
+      </w:pPr>
+      <w:r>
+        <w:continuationSeparator/>
+      </w:r>
+    </w:p>
+  </w:footnote>
+</w:footnotes>
 </file>
 
 <file path=word/people.xml><?xml version="1.0" encoding="utf-8"?>
@@ -2129,6 +3564,34 @@
       <w:szCs w:val="18"/>
     </w:rPr>
   </w:style>
+  <w:style w:type="paragraph" w:styleId="CommentSubject">
+    <w:name w:val="annotation subject"/>
+    <w:basedOn w:val="CommentText"/>
+    <w:next w:val="CommentText"/>
+    <w:link w:val="CommentSubjectChar"/>
+    <w:uiPriority w:val="99"/>
+    <w:semiHidden/>
+    <w:unhideWhenUsed/>
+    <w:rsid w:val="00402704"/>
+    <w:rPr>
+      <w:b/>
+    </w:rPr>
+  </w:style>
+  <w:style w:type="character" w:customStyle="1" w:styleId="CommentSubjectChar">
+    <w:name w:val="Comment Subject Char"/>
+    <w:basedOn w:val="CommentTextChar"/>
+    <w:link w:val="CommentSubject"/>
+    <w:uiPriority w:val="99"/>
+    <w:semiHidden/>
+    <w:rsid w:val="00402704"/>
+    <w:rPr>
+      <w:rFonts w:ascii="Times New Roman" w:hAnsi="Times New Roman"/>
+      <w:b/>
+      <w:bCs/>
+      <w:sz w:val="20"/>
+      <w:szCs w:val="20"/>
+    </w:rPr>
+  </w:style>
 </w:styles>
 </file>
 

</xml_diff>